<commit_message>
Updated TOC in SRS.
</commit_message>
<xml_diff>
--- a/documentation/submissions/03-requirements/Software Requirements Specification.docx
+++ b/documentation/submissions/03-requirements/Software Requirements Specification.docx
@@ -1021,7 +1021,7 @@
         <w:rPr>
           <w:noProof/>
         </w:rPr>
-        <w:instrText xml:space="preserve"> PAGEREF _Toc126812497 \h </w:instrText>
+        <w:instrText xml:space="preserve"> PAGEREF _Toc127245702 \h </w:instrText>
       </w:r>
       <w:r>
         <w:rPr>
@@ -1100,7 +1100,7 @@
         <w:rPr>
           <w:noProof/>
         </w:rPr>
-        <w:instrText xml:space="preserve"> PAGEREF _Toc126812498 \h </w:instrText>
+        <w:instrText xml:space="preserve"> PAGEREF _Toc127245703 \h </w:instrText>
       </w:r>
       <w:r>
         <w:rPr>
@@ -1179,7 +1179,7 @@
         <w:rPr>
           <w:noProof/>
         </w:rPr>
-        <w:instrText xml:space="preserve"> PAGEREF _Toc126812499 \h </w:instrText>
+        <w:instrText xml:space="preserve"> PAGEREF _Toc127245704 \h </w:instrText>
       </w:r>
       <w:r>
         <w:rPr>
@@ -1258,7 +1258,7 @@
         <w:rPr>
           <w:noProof/>
         </w:rPr>
-        <w:instrText xml:space="preserve"> PAGEREF _Toc126812500 \h </w:instrText>
+        <w:instrText xml:space="preserve"> PAGEREF _Toc127245705 \h </w:instrText>
       </w:r>
       <w:r>
         <w:rPr>
@@ -1337,7 +1337,7 @@
         <w:rPr>
           <w:noProof/>
         </w:rPr>
-        <w:instrText xml:space="preserve"> PAGEREF _Toc126812501 \h </w:instrText>
+        <w:instrText xml:space="preserve"> PAGEREF _Toc127245706 \h </w:instrText>
       </w:r>
       <w:r>
         <w:rPr>
@@ -1416,7 +1416,7 @@
         <w:rPr>
           <w:noProof/>
         </w:rPr>
-        <w:instrText xml:space="preserve"> PAGEREF _Toc126812502 \h </w:instrText>
+        <w:instrText xml:space="preserve"> PAGEREF _Toc127245707 \h </w:instrText>
       </w:r>
       <w:r>
         <w:rPr>
@@ -1433,7 +1433,7 @@
         <w:rPr>
           <w:noProof/>
         </w:rPr>
-        <w:t>5</w:t>
+        <w:t>6</w:t>
       </w:r>
       <w:r>
         <w:rPr>
@@ -1491,7 +1491,7 @@
         <w:rPr>
           <w:noProof/>
         </w:rPr>
-        <w:instrText xml:space="preserve"> PAGEREF _Toc126812503 \h </w:instrText>
+        <w:instrText xml:space="preserve"> PAGEREF _Toc127245708 \h </w:instrText>
       </w:r>
       <w:r>
         <w:rPr>
@@ -1552,7 +1552,7 @@
         <w:rPr>
           <w:noProof/>
         </w:rPr>
-        <w:t>Rough description of the product</w:t>
+        <w:t>Product components</w:t>
       </w:r>
       <w:r>
         <w:rPr>
@@ -1570,7 +1570,7 @@
         <w:rPr>
           <w:noProof/>
         </w:rPr>
-        <w:instrText xml:space="preserve"> PAGEREF _Toc126812504 \h </w:instrText>
+        <w:instrText xml:space="preserve"> PAGEREF _Toc127245709 \h </w:instrText>
       </w:r>
       <w:r>
         <w:rPr>
@@ -1631,7 +1631,7 @@
         <w:rPr>
           <w:noProof/>
         </w:rPr>
-        <w:t>Product components</w:t>
+        <w:t>Dependencies with other systems</w:t>
       </w:r>
       <w:r>
         <w:rPr>
@@ -1649,7 +1649,7 @@
         <w:rPr>
           <w:noProof/>
         </w:rPr>
-        <w:instrText xml:space="preserve"> PAGEREF _Toc126812505 \h </w:instrText>
+        <w:instrText xml:space="preserve"> PAGEREF _Toc127245710 \h </w:instrText>
       </w:r>
       <w:r>
         <w:rPr>
@@ -1710,7 +1710,7 @@
         <w:rPr>
           <w:noProof/>
         </w:rPr>
-        <w:t>Dependencies with other systems</w:t>
+        <w:t>Included sub-systems</w:t>
       </w:r>
       <w:r>
         <w:rPr>
@@ -1728,7 +1728,7 @@
         <w:rPr>
           <w:noProof/>
         </w:rPr>
-        <w:instrText xml:space="preserve"> PAGEREF _Toc126812506 \h </w:instrText>
+        <w:instrText xml:space="preserve"> PAGEREF _Toc127245711 \h </w:instrText>
       </w:r>
       <w:r>
         <w:rPr>
@@ -1745,7 +1745,7 @@
         <w:rPr>
           <w:noProof/>
         </w:rPr>
-        <w:t>6</w:t>
+        <w:t>7</w:t>
       </w:r>
       <w:r>
         <w:rPr>
@@ -1789,7 +1789,7 @@
         <w:rPr>
           <w:noProof/>
         </w:rPr>
-        <w:t>Included sub-systems</w:t>
+        <w:t>Delimitations</w:t>
       </w:r>
       <w:r>
         <w:rPr>
@@ -1807,7 +1807,7 @@
         <w:rPr>
           <w:noProof/>
         </w:rPr>
-        <w:instrText xml:space="preserve"> PAGEREF _Toc126812507 \h </w:instrText>
+        <w:instrText xml:space="preserve"> PAGEREF _Toc127245712 \h </w:instrText>
       </w:r>
       <w:r>
         <w:rPr>
@@ -1824,7 +1824,7 @@
         <w:rPr>
           <w:noProof/>
         </w:rPr>
-        <w:t>6</w:t>
+        <w:t>7</w:t>
       </w:r>
       <w:r>
         <w:rPr>
@@ -1868,7 +1868,7 @@
         <w:rPr>
           <w:noProof/>
         </w:rPr>
-        <w:t>Delimitations</w:t>
+        <w:t>Design philosophy</w:t>
       </w:r>
       <w:r>
         <w:rPr>
@@ -1886,7 +1886,7 @@
         <w:rPr>
           <w:noProof/>
         </w:rPr>
-        <w:instrText xml:space="preserve"> PAGEREF _Toc126812508 \h </w:instrText>
+        <w:instrText xml:space="preserve"> PAGEREF _Toc127245713 \h </w:instrText>
       </w:r>
       <w:r>
         <w:rPr>
@@ -1903,7 +1903,7 @@
         <w:rPr>
           <w:noProof/>
         </w:rPr>
-        <w:t>6</w:t>
+        <w:t>7</w:t>
       </w:r>
       <w:r>
         <w:rPr>
@@ -1947,7 +1947,7 @@
         <w:rPr>
           <w:noProof/>
         </w:rPr>
-        <w:t>Design philosophy</w:t>
+        <w:t>General requirements of the whole system</w:t>
       </w:r>
       <w:r>
         <w:rPr>
@@ -1965,7 +1965,7 @@
         <w:rPr>
           <w:noProof/>
         </w:rPr>
-        <w:instrText xml:space="preserve"> PAGEREF _Toc126812509 \h </w:instrText>
+        <w:instrText xml:space="preserve"> PAGEREF _Toc127245714 \h </w:instrText>
       </w:r>
       <w:r>
         <w:rPr>
@@ -1982,7 +1982,236 @@
         <w:rPr>
           <w:noProof/>
         </w:rPr>
-        <w:t>6</w:t>
+        <w:t>7</w:t>
+      </w:r>
+      <w:r>
+        <w:rPr>
+          <w:noProof/>
+        </w:rPr>
+        <w:fldChar w:fldCharType="end"/>
+      </w:r>
+    </w:p>
+    <w:p>
+      <w:pPr>
+        <w:pStyle w:val="TOC3"/>
+        <w:tabs>
+          <w:tab w:val="left" w:pos="1221"/>
+          <w:tab w:val="right" w:leader="dot" w:pos="8290"/>
+        </w:tabs>
+        <w:rPr>
+          <w:rFonts w:eastAsiaTheme="minorEastAsia"/>
+          <w:noProof/>
+          <w:sz w:val="24"/>
+          <w:szCs w:val="24"/>
+        </w:rPr>
+      </w:pPr>
+      <w:r>
+        <w:rPr>
+          <w:noProof/>
+        </w:rPr>
+        <w:t>2.6.1.</w:t>
+      </w:r>
+      <w:r>
+        <w:rPr>
+          <w:rFonts w:eastAsiaTheme="minorEastAsia"/>
+          <w:noProof/>
+          <w:sz w:val="24"/>
+          <w:szCs w:val="24"/>
+        </w:rPr>
+        <w:tab/>
+      </w:r>
+      <w:r>
+        <w:rPr>
+          <w:noProof/>
+        </w:rPr>
+        <w:t>Design requirements</w:t>
+      </w:r>
+      <w:r>
+        <w:rPr>
+          <w:noProof/>
+        </w:rPr>
+        <w:tab/>
+      </w:r>
+      <w:r>
+        <w:rPr>
+          <w:noProof/>
+        </w:rPr>
+        <w:fldChar w:fldCharType="begin"/>
+      </w:r>
+      <w:r>
+        <w:rPr>
+          <w:noProof/>
+        </w:rPr>
+        <w:instrText xml:space="preserve"> PAGEREF _Toc127245715 \h </w:instrText>
+      </w:r>
+      <w:r>
+        <w:rPr>
+          <w:noProof/>
+        </w:rPr>
+      </w:r>
+      <w:r>
+        <w:rPr>
+          <w:noProof/>
+        </w:rPr>
+        <w:fldChar w:fldCharType="separate"/>
+      </w:r>
+      <w:r>
+        <w:rPr>
+          <w:noProof/>
+        </w:rPr>
+        <w:t>7</w:t>
+      </w:r>
+      <w:r>
+        <w:rPr>
+          <w:noProof/>
+        </w:rPr>
+        <w:fldChar w:fldCharType="end"/>
+      </w:r>
+    </w:p>
+    <w:p>
+      <w:pPr>
+        <w:pStyle w:val="TOC3"/>
+        <w:tabs>
+          <w:tab w:val="left" w:pos="1221"/>
+          <w:tab w:val="right" w:leader="dot" w:pos="8290"/>
+        </w:tabs>
+        <w:rPr>
+          <w:rFonts w:eastAsiaTheme="minorEastAsia"/>
+          <w:noProof/>
+          <w:sz w:val="24"/>
+          <w:szCs w:val="24"/>
+        </w:rPr>
+      </w:pPr>
+      <w:r>
+        <w:rPr>
+          <w:noProof/>
+        </w:rPr>
+        <w:t>2.6.2.</w:t>
+      </w:r>
+      <w:r>
+        <w:rPr>
+          <w:rFonts w:eastAsiaTheme="minorEastAsia"/>
+          <w:noProof/>
+          <w:sz w:val="24"/>
+          <w:szCs w:val="24"/>
+        </w:rPr>
+        <w:tab/>
+      </w:r>
+      <w:r>
+        <w:rPr>
+          <w:noProof/>
+        </w:rPr>
+        <w:t>Functional requirements</w:t>
+      </w:r>
+      <w:r>
+        <w:rPr>
+          <w:noProof/>
+        </w:rPr>
+        <w:tab/>
+      </w:r>
+      <w:r>
+        <w:rPr>
+          <w:noProof/>
+        </w:rPr>
+        <w:fldChar w:fldCharType="begin"/>
+      </w:r>
+      <w:r>
+        <w:rPr>
+          <w:noProof/>
+        </w:rPr>
+        <w:instrText xml:space="preserve"> PAGEREF _Toc127245716 \h </w:instrText>
+      </w:r>
+      <w:r>
+        <w:rPr>
+          <w:noProof/>
+        </w:rPr>
+      </w:r>
+      <w:r>
+        <w:rPr>
+          <w:noProof/>
+        </w:rPr>
+        <w:fldChar w:fldCharType="separate"/>
+      </w:r>
+      <w:r>
+        <w:rPr>
+          <w:noProof/>
+        </w:rPr>
+        <w:t>8</w:t>
+      </w:r>
+      <w:r>
+        <w:rPr>
+          <w:noProof/>
+        </w:rPr>
+        <w:fldChar w:fldCharType="end"/>
+      </w:r>
+    </w:p>
+    <w:p>
+      <w:pPr>
+        <w:pStyle w:val="TOC1"/>
+        <w:tabs>
+          <w:tab w:val="left" w:pos="438"/>
+          <w:tab w:val="right" w:leader="dot" w:pos="8290"/>
+        </w:tabs>
+        <w:rPr>
+          <w:rFonts w:eastAsiaTheme="minorEastAsia"/>
+          <w:b w:val="0"/>
+          <w:noProof/>
+        </w:rPr>
+      </w:pPr>
+      <w:r>
+        <w:rPr>
+          <w:noProof/>
+        </w:rPr>
+        <w:t>3.</w:t>
+      </w:r>
+      <w:r>
+        <w:rPr>
+          <w:rFonts w:eastAsiaTheme="minorEastAsia"/>
+          <w:b w:val="0"/>
+          <w:noProof/>
+        </w:rPr>
+        <w:tab/>
+      </w:r>
+      <w:r>
+        <w:rPr>
+          <w:noProof/>
+        </w:rPr>
+        <w:t>Sub-system 1 – MUW</w:t>
+      </w:r>
+      <w:r>
+        <w:rPr>
+          <w:noProof/>
+        </w:rPr>
+        <w:tab/>
+      </w:r>
+      <w:r>
+        <w:rPr>
+          <w:noProof/>
+        </w:rPr>
+        <w:fldChar w:fldCharType="begin"/>
+      </w:r>
+      <w:r>
+        <w:rPr>
+          <w:noProof/>
+        </w:rPr>
+        <w:instrText xml:space="preserve"> PAGEREF _Toc127245717 \h </w:instrText>
+      </w:r>
+      <w:r>
+        <w:rPr>
+          <w:noProof/>
+        </w:rPr>
+      </w:r>
+      <w:r>
+        <w:rPr>
+          <w:noProof/>
+        </w:rPr>
+        <w:fldChar w:fldCharType="separate"/>
+      </w:r>
+      <w:r>
+        <w:rPr>
+          <w:noProof/>
+        </w:rPr>
+        <w:t>8</w:t>
       </w:r>
       <w:r>
         <w:rPr>
@@ -2010,7 +2239,7 @@
         <w:rPr>
           <w:noProof/>
         </w:rPr>
-        <w:t>2.7.</w:t>
+        <w:t>3.1.</w:t>
       </w:r>
       <w:r>
         <w:rPr>
@@ -2026,7 +2255,7 @@
         <w:rPr>
           <w:noProof/>
         </w:rPr>
-        <w:t>General requirements of the whole system</w:t>
+        <w:t>Description of MUW</w:t>
       </w:r>
       <w:r>
         <w:rPr>
@@ -2044,7 +2273,7 @@
         <w:rPr>
           <w:noProof/>
         </w:rPr>
-        <w:instrText xml:space="preserve"> PAGEREF _Toc126812510 \h </w:instrText>
+        <w:instrText xml:space="preserve"> PAGEREF _Toc127245718 \h </w:instrText>
       </w:r>
       <w:r>
         <w:rPr>
@@ -2061,7 +2290,7 @@
         <w:rPr>
           <w:noProof/>
         </w:rPr>
-        <w:t>6</w:t>
+        <w:t>8</w:t>
       </w:r>
       <w:r>
         <w:rPr>
@@ -2072,13 +2301,14 @@
     </w:p>
     <w:p>
       <w:pPr>
-        <w:pStyle w:val="TOC3"/>
+        <w:pStyle w:val="TOC2"/>
         <w:tabs>
-          <w:tab w:val="left" w:pos="1221"/>
+          <w:tab w:val="left" w:pos="843"/>
           <w:tab w:val="right" w:leader="dot" w:pos="8290"/>
         </w:tabs>
         <w:rPr>
           <w:rFonts w:eastAsiaTheme="minorEastAsia"/>
+          <w:b w:val="0"/>
           <w:noProof/>
           <w:sz w:val="24"/>
           <w:szCs w:val="24"/>
@@ -2088,11 +2318,12 @@
         <w:rPr>
           <w:noProof/>
         </w:rPr>
-        <w:t>2.7.1.</w:t>
+        <w:t>3.2.</w:t>
       </w:r>
       <w:r>
         <w:rPr>
           <w:rFonts w:eastAsiaTheme="minorEastAsia"/>
+          <w:b w:val="0"/>
           <w:noProof/>
           <w:sz w:val="24"/>
           <w:szCs w:val="24"/>
@@ -2103,7 +2334,7 @@
         <w:rPr>
           <w:noProof/>
         </w:rPr>
-        <w:t>Design requirements</w:t>
+        <w:t>Interface requirements</w:t>
       </w:r>
       <w:r>
         <w:rPr>
@@ -2121,7 +2352,7 @@
         <w:rPr>
           <w:noProof/>
         </w:rPr>
-        <w:instrText xml:space="preserve"> PAGEREF _Toc126812511 \h </w:instrText>
+        <w:instrText xml:space="preserve"> PAGEREF _Toc127245719 \h </w:instrText>
       </w:r>
       <w:r>
         <w:rPr>
@@ -2138,7 +2369,7 @@
         <w:rPr>
           <w:noProof/>
         </w:rPr>
-        <w:t>6</w:t>
+        <w:t>9</w:t>
       </w:r>
       <w:r>
         <w:rPr>
@@ -2149,13 +2380,14 @@
     </w:p>
     <w:p>
       <w:pPr>
-        <w:pStyle w:val="TOC3"/>
+        <w:pStyle w:val="TOC2"/>
         <w:tabs>
-          <w:tab w:val="left" w:pos="1221"/>
+          <w:tab w:val="left" w:pos="843"/>
           <w:tab w:val="right" w:leader="dot" w:pos="8290"/>
         </w:tabs>
         <w:rPr>
           <w:rFonts w:eastAsiaTheme="minorEastAsia"/>
+          <w:b w:val="0"/>
           <w:noProof/>
           <w:sz w:val="24"/>
           <w:szCs w:val="24"/>
@@ -2165,11 +2397,12 @@
         <w:rPr>
           <w:noProof/>
         </w:rPr>
-        <w:t>2.7.2.</w:t>
+        <w:t>3.3.</w:t>
       </w:r>
       <w:r>
         <w:rPr>
           <w:rFonts w:eastAsiaTheme="minorEastAsia"/>
+          <w:b w:val="0"/>
           <w:noProof/>
           <w:sz w:val="24"/>
           <w:szCs w:val="24"/>
@@ -2180,6 +2413,85 @@
         <w:rPr>
           <w:noProof/>
         </w:rPr>
+        <w:t>Design requirements</w:t>
+      </w:r>
+      <w:r>
+        <w:rPr>
+          <w:noProof/>
+        </w:rPr>
+        <w:tab/>
+      </w:r>
+      <w:r>
+        <w:rPr>
+          <w:noProof/>
+        </w:rPr>
+        <w:fldChar w:fldCharType="begin"/>
+      </w:r>
+      <w:r>
+        <w:rPr>
+          <w:noProof/>
+        </w:rPr>
+        <w:instrText xml:space="preserve"> PAGEREF _Toc127245720 \h </w:instrText>
+      </w:r>
+      <w:r>
+        <w:rPr>
+          <w:noProof/>
+        </w:rPr>
+      </w:r>
+      <w:r>
+        <w:rPr>
+          <w:noProof/>
+        </w:rPr>
+        <w:fldChar w:fldCharType="separate"/>
+      </w:r>
+      <w:r>
+        <w:rPr>
+          <w:noProof/>
+        </w:rPr>
+        <w:t>9</w:t>
+      </w:r>
+      <w:r>
+        <w:rPr>
+          <w:noProof/>
+        </w:rPr>
+        <w:fldChar w:fldCharType="end"/>
+      </w:r>
+    </w:p>
+    <w:p>
+      <w:pPr>
+        <w:pStyle w:val="TOC2"/>
+        <w:tabs>
+          <w:tab w:val="left" w:pos="843"/>
+          <w:tab w:val="right" w:leader="dot" w:pos="8290"/>
+        </w:tabs>
+        <w:rPr>
+          <w:rFonts w:eastAsiaTheme="minorEastAsia"/>
+          <w:b w:val="0"/>
+          <w:noProof/>
+          <w:sz w:val="24"/>
+          <w:szCs w:val="24"/>
+        </w:rPr>
+      </w:pPr>
+      <w:r>
+        <w:rPr>
+          <w:noProof/>
+        </w:rPr>
+        <w:t>3.4.</w:t>
+      </w:r>
+      <w:r>
+        <w:rPr>
+          <w:rFonts w:eastAsiaTheme="minorEastAsia"/>
+          <w:b w:val="0"/>
+          <w:noProof/>
+          <w:sz w:val="24"/>
+          <w:szCs w:val="24"/>
+        </w:rPr>
+        <w:tab/>
+      </w:r>
+      <w:r>
+        <w:rPr>
+          <w:noProof/>
+        </w:rPr>
         <w:t>Functional requirements</w:t>
       </w:r>
       <w:r>
@@ -2198,7 +2510,7 @@
         <w:rPr>
           <w:noProof/>
         </w:rPr>
-        <w:instrText xml:space="preserve"> PAGEREF _Toc126812512 \h </w:instrText>
+        <w:instrText xml:space="preserve"> PAGEREF _Toc127245721 \h </w:instrText>
       </w:r>
       <w:r>
         <w:rPr>
@@ -2215,7 +2527,7 @@
         <w:rPr>
           <w:noProof/>
         </w:rPr>
-        <w:t>7</w:t>
+        <w:t>9</w:t>
       </w:r>
       <w:r>
         <w:rPr>
@@ -2241,7 +2553,7 @@
         <w:rPr>
           <w:noProof/>
         </w:rPr>
-        <w:t>3.</w:t>
+        <w:t>4.</w:t>
       </w:r>
       <w:r>
         <w:rPr>
@@ -2255,7 +2567,7 @@
         <w:rPr>
           <w:noProof/>
         </w:rPr>
-        <w:t>Sub-system 1 – MUW</w:t>
+        <w:t>Sub-system 1 – PUW</w:t>
       </w:r>
       <w:r>
         <w:rPr>
@@ -2273,7 +2585,7 @@
         <w:rPr>
           <w:noProof/>
         </w:rPr>
-        <w:instrText xml:space="preserve"> PAGEREF _Toc126812513 \h </w:instrText>
+        <w:instrText xml:space="preserve"> PAGEREF _Toc127245722 \h </w:instrText>
       </w:r>
       <w:r>
         <w:rPr>
@@ -2290,7 +2602,7 @@
         <w:rPr>
           <w:noProof/>
         </w:rPr>
-        <w:t>7</w:t>
+        <w:t>10</w:t>
       </w:r>
       <w:r>
         <w:rPr>
@@ -2318,7 +2630,7 @@
         <w:rPr>
           <w:noProof/>
         </w:rPr>
-        <w:t>3.1.</w:t>
+        <w:t>4.1.</w:t>
       </w:r>
       <w:r>
         <w:rPr>
@@ -2334,7 +2646,7 @@
         <w:rPr>
           <w:noProof/>
         </w:rPr>
-        <w:t>Description of MUW</w:t>
+        <w:t>Description of PUW</w:t>
       </w:r>
       <w:r>
         <w:rPr>
@@ -2352,7 +2664,7 @@
         <w:rPr>
           <w:noProof/>
         </w:rPr>
-        <w:instrText xml:space="preserve"> PAGEREF _Toc126812514 \h </w:instrText>
+        <w:instrText xml:space="preserve"> PAGEREF _Toc127245723 \h </w:instrText>
       </w:r>
       <w:r>
         <w:rPr>
@@ -2369,7 +2681,7 @@
         <w:rPr>
           <w:noProof/>
         </w:rPr>
-        <w:t>7</w:t>
+        <w:t>10</w:t>
       </w:r>
       <w:r>
         <w:rPr>
@@ -2397,7 +2709,7 @@
         <w:rPr>
           <w:noProof/>
         </w:rPr>
-        <w:t>3.2.</w:t>
+        <w:t>4.2.</w:t>
       </w:r>
       <w:r>
         <w:rPr>
@@ -2431,7 +2743,7 @@
         <w:rPr>
           <w:noProof/>
         </w:rPr>
-        <w:instrText xml:space="preserve"> PAGEREF _Toc126812515 \h </w:instrText>
+        <w:instrText xml:space="preserve"> PAGEREF _Toc127245724 \h </w:instrText>
       </w:r>
       <w:r>
         <w:rPr>
@@ -2448,7 +2760,7 @@
         <w:rPr>
           <w:noProof/>
         </w:rPr>
-        <w:t>8</w:t>
+        <w:t>11</w:t>
       </w:r>
       <w:r>
         <w:rPr>
@@ -2476,7 +2788,7 @@
         <w:rPr>
           <w:noProof/>
         </w:rPr>
-        <w:t>3.3.</w:t>
+        <w:t>4.3.</w:t>
       </w:r>
       <w:r>
         <w:rPr>
@@ -2510,7 +2822,7 @@
         <w:rPr>
           <w:noProof/>
         </w:rPr>
-        <w:instrText xml:space="preserve"> PAGEREF _Toc126812516 \h </w:instrText>
+        <w:instrText xml:space="preserve"> PAGEREF _Toc127245725 \h </w:instrText>
       </w:r>
       <w:r>
         <w:rPr>
@@ -2527,7 +2839,7 @@
         <w:rPr>
           <w:noProof/>
         </w:rPr>
-        <w:t>9</w:t>
+        <w:t>11</w:t>
       </w:r>
       <w:r>
         <w:rPr>
@@ -2555,7 +2867,7 @@
         <w:rPr>
           <w:noProof/>
         </w:rPr>
-        <w:t>3.4.</w:t>
+        <w:t>4.4.</w:t>
       </w:r>
       <w:r>
         <w:rPr>
@@ -2589,7 +2901,7 @@
         <w:rPr>
           <w:noProof/>
         </w:rPr>
-        <w:instrText xml:space="preserve"> PAGEREF _Toc126812517 \h </w:instrText>
+        <w:instrText xml:space="preserve"> PAGEREF _Toc127245726 \h </w:instrText>
       </w:r>
       <w:r>
         <w:rPr>
@@ -2606,7 +2918,7 @@
         <w:rPr>
           <w:noProof/>
         </w:rPr>
-        <w:t>9</w:t>
+        <w:t>11</w:t>
       </w:r>
       <w:r>
         <w:rPr>
@@ -2632,7 +2944,7 @@
         <w:rPr>
           <w:noProof/>
         </w:rPr>
-        <w:t>4.</w:t>
+        <w:t>5.</w:t>
       </w:r>
       <w:r>
         <w:rPr>
@@ -2646,7 +2958,7 @@
         <w:rPr>
           <w:noProof/>
         </w:rPr>
-        <w:t>Sub-system 1 – PUW</w:t>
+        <w:t>Sub-system 3 – LUW</w:t>
       </w:r>
       <w:r>
         <w:rPr>
@@ -2664,7 +2976,7 @@
         <w:rPr>
           <w:noProof/>
         </w:rPr>
-        <w:instrText xml:space="preserve"> PAGEREF _Toc126812518 \h </w:instrText>
+        <w:instrText xml:space="preserve"> PAGEREF _Toc127245727 \h </w:instrText>
       </w:r>
       <w:r>
         <w:rPr>
@@ -2681,7 +2993,7 @@
         <w:rPr>
           <w:noProof/>
         </w:rPr>
-        <w:t>9</w:t>
+        <w:t>11</w:t>
       </w:r>
       <w:r>
         <w:rPr>
@@ -2709,7 +3021,7 @@
         <w:rPr>
           <w:noProof/>
         </w:rPr>
-        <w:t>4.1.</w:t>
+        <w:t>5.1.</w:t>
       </w:r>
       <w:r>
         <w:rPr>
@@ -2725,7 +3037,7 @@
         <w:rPr>
           <w:noProof/>
         </w:rPr>
-        <w:t>Description of PUW</w:t>
+        <w:t>Description of LUW</w:t>
       </w:r>
       <w:r>
         <w:rPr>
@@ -2743,7 +3055,7 @@
         <w:rPr>
           <w:noProof/>
         </w:rPr>
-        <w:instrText xml:space="preserve"> PAGEREF _Toc126812519 \h </w:instrText>
+        <w:instrText xml:space="preserve"> PAGEREF _Toc127245728 \h </w:instrText>
       </w:r>
       <w:r>
         <w:rPr>
@@ -2760,7 +3072,7 @@
         <w:rPr>
           <w:noProof/>
         </w:rPr>
-        <w:t>9</w:t>
+        <w:t>11</w:t>
       </w:r>
       <w:r>
         <w:rPr>
@@ -2788,7 +3100,7 @@
         <w:rPr>
           <w:noProof/>
         </w:rPr>
-        <w:t>4.2.</w:t>
+        <w:t>5.2.</w:t>
       </w:r>
       <w:r>
         <w:rPr>
@@ -2822,7 +3134,7 @@
         <w:rPr>
           <w:noProof/>
         </w:rPr>
-        <w:instrText xml:space="preserve"> PAGEREF _Toc126812520 \h </w:instrText>
+        <w:instrText xml:space="preserve"> PAGEREF _Toc127245729 \h </w:instrText>
       </w:r>
       <w:r>
         <w:rPr>
@@ -2839,7 +3151,7 @@
         <w:rPr>
           <w:noProof/>
         </w:rPr>
-        <w:t>10</w:t>
+        <w:t>12</w:t>
       </w:r>
       <w:r>
         <w:rPr>
@@ -2867,7 +3179,7 @@
         <w:rPr>
           <w:noProof/>
         </w:rPr>
-        <w:t>4.3.</w:t>
+        <w:t>5.3.</w:t>
       </w:r>
       <w:r>
         <w:rPr>
@@ -2901,7 +3213,7 @@
         <w:rPr>
           <w:noProof/>
         </w:rPr>
-        <w:instrText xml:space="preserve"> PAGEREF _Toc126812521 \h </w:instrText>
+        <w:instrText xml:space="preserve"> PAGEREF _Toc127245730 \h </w:instrText>
       </w:r>
       <w:r>
         <w:rPr>
@@ -2918,7 +3230,7 @@
         <w:rPr>
           <w:noProof/>
         </w:rPr>
-        <w:t>10</w:t>
+        <w:t>13</w:t>
       </w:r>
       <w:r>
         <w:rPr>
@@ -2946,7 +3258,7 @@
         <w:rPr>
           <w:noProof/>
         </w:rPr>
-        <w:t>4.4.</w:t>
+        <w:t>5.4.</w:t>
       </w:r>
       <w:r>
         <w:rPr>
@@ -2980,7 +3292,7 @@
         <w:rPr>
           <w:noProof/>
         </w:rPr>
-        <w:instrText xml:space="preserve"> PAGEREF _Toc126812522 \h </w:instrText>
+        <w:instrText xml:space="preserve"> PAGEREF _Toc127245731 \h </w:instrText>
       </w:r>
       <w:r>
         <w:rPr>
@@ -2997,7 +3309,7 @@
         <w:rPr>
           <w:noProof/>
         </w:rPr>
-        <w:t>10</w:t>
+        <w:t>13</w:t>
       </w:r>
       <w:r>
         <w:rPr>
@@ -3023,7 +3335,7 @@
         <w:rPr>
           <w:noProof/>
         </w:rPr>
-        <w:t>5.</w:t>
+        <w:t>6.</w:t>
       </w:r>
       <w:r>
         <w:rPr>
@@ -3037,7 +3349,7 @@
         <w:rPr>
           <w:noProof/>
         </w:rPr>
-        <w:t>Sub-system 3 – LUW</w:t>
+        <w:t>Performance requirements</w:t>
       </w:r>
       <w:r>
         <w:rPr>
@@ -3055,7 +3367,7 @@
         <w:rPr>
           <w:noProof/>
         </w:rPr>
-        <w:instrText xml:space="preserve"> PAGEREF _Toc126812523 \h </w:instrText>
+        <w:instrText xml:space="preserve"> PAGEREF _Toc127245732 \h </w:instrText>
       </w:r>
       <w:r>
         <w:rPr>
@@ -3072,323 +3384,7 @@
         <w:rPr>
           <w:noProof/>
         </w:rPr>
-        <w:t>11</w:t>
-      </w:r>
-      <w:r>
-        <w:rPr>
-          <w:noProof/>
-        </w:rPr>
-        <w:fldChar w:fldCharType="end"/>
-      </w:r>
-    </w:p>
-    <w:p>
-      <w:pPr>
-        <w:pStyle w:val="TOC2"/>
-        <w:tabs>
-          <w:tab w:val="left" w:pos="843"/>
-          <w:tab w:val="right" w:leader="dot" w:pos="8290"/>
-        </w:tabs>
-        <w:rPr>
-          <w:rFonts w:eastAsiaTheme="minorEastAsia"/>
-          <w:b w:val="0"/>
-          <w:noProof/>
-          <w:sz w:val="24"/>
-          <w:szCs w:val="24"/>
-        </w:rPr>
-      </w:pPr>
-      <w:r>
-        <w:rPr>
-          <w:noProof/>
-        </w:rPr>
-        <w:t>5.1.</w:t>
-      </w:r>
-      <w:r>
-        <w:rPr>
-          <w:rFonts w:eastAsiaTheme="minorEastAsia"/>
-          <w:b w:val="0"/>
-          <w:noProof/>
-          <w:sz w:val="24"/>
-          <w:szCs w:val="24"/>
-        </w:rPr>
-        <w:tab/>
-      </w:r>
-      <w:r>
-        <w:rPr>
-          <w:noProof/>
-        </w:rPr>
-        <w:t>Description of LUW</w:t>
-      </w:r>
-      <w:r>
-        <w:rPr>
-          <w:noProof/>
-        </w:rPr>
-        <w:tab/>
-      </w:r>
-      <w:r>
-        <w:rPr>
-          <w:noProof/>
-        </w:rPr>
-        <w:fldChar w:fldCharType="begin"/>
-      </w:r>
-      <w:r>
-        <w:rPr>
-          <w:noProof/>
-        </w:rPr>
-        <w:instrText xml:space="preserve"> PAGEREF _Toc126812524 \h </w:instrText>
-      </w:r>
-      <w:r>
-        <w:rPr>
-          <w:noProof/>
-        </w:rPr>
-      </w:r>
-      <w:r>
-        <w:rPr>
-          <w:noProof/>
-        </w:rPr>
-        <w:fldChar w:fldCharType="separate"/>
-      </w:r>
-      <w:r>
-        <w:rPr>
-          <w:noProof/>
-        </w:rPr>
-        <w:t>11</w:t>
-      </w:r>
-      <w:r>
-        <w:rPr>
-          <w:noProof/>
-        </w:rPr>
-        <w:fldChar w:fldCharType="end"/>
-      </w:r>
-    </w:p>
-    <w:p>
-      <w:pPr>
-        <w:pStyle w:val="TOC2"/>
-        <w:tabs>
-          <w:tab w:val="left" w:pos="843"/>
-          <w:tab w:val="right" w:leader="dot" w:pos="8290"/>
-        </w:tabs>
-        <w:rPr>
-          <w:rFonts w:eastAsiaTheme="minorEastAsia"/>
-          <w:b w:val="0"/>
-          <w:noProof/>
-          <w:sz w:val="24"/>
-          <w:szCs w:val="24"/>
-        </w:rPr>
-      </w:pPr>
-      <w:r>
-        <w:rPr>
-          <w:noProof/>
-        </w:rPr>
-        <w:t>5.2.</w:t>
-      </w:r>
-      <w:r>
-        <w:rPr>
-          <w:rFonts w:eastAsiaTheme="minorEastAsia"/>
-          <w:b w:val="0"/>
-          <w:noProof/>
-          <w:sz w:val="24"/>
-          <w:szCs w:val="24"/>
-        </w:rPr>
-        <w:tab/>
-      </w:r>
-      <w:r>
-        <w:rPr>
-          <w:noProof/>
-        </w:rPr>
-        <w:t>Interface requirements</w:t>
-      </w:r>
-      <w:r>
-        <w:rPr>
-          <w:noProof/>
-        </w:rPr>
-        <w:tab/>
-      </w:r>
-      <w:r>
-        <w:rPr>
-          <w:noProof/>
-        </w:rPr>
-        <w:fldChar w:fldCharType="begin"/>
-      </w:r>
-      <w:r>
-        <w:rPr>
-          <w:noProof/>
-        </w:rPr>
-        <w:instrText xml:space="preserve"> PAGEREF _Toc126812525 \h </w:instrText>
-      </w:r>
-      <w:r>
-        <w:rPr>
-          <w:noProof/>
-        </w:rPr>
-      </w:r>
-      <w:r>
-        <w:rPr>
-          <w:noProof/>
-        </w:rPr>
-        <w:fldChar w:fldCharType="separate"/>
-      </w:r>
-      <w:r>
-        <w:rPr>
-          <w:noProof/>
-        </w:rPr>
-        <w:t>11</w:t>
-      </w:r>
-      <w:r>
-        <w:rPr>
-          <w:noProof/>
-        </w:rPr>
-        <w:fldChar w:fldCharType="end"/>
-      </w:r>
-    </w:p>
-    <w:p>
-      <w:pPr>
-        <w:pStyle w:val="TOC2"/>
-        <w:tabs>
-          <w:tab w:val="left" w:pos="843"/>
-          <w:tab w:val="right" w:leader="dot" w:pos="8290"/>
-        </w:tabs>
-        <w:rPr>
-          <w:rFonts w:eastAsiaTheme="minorEastAsia"/>
-          <w:b w:val="0"/>
-          <w:noProof/>
-          <w:sz w:val="24"/>
-          <w:szCs w:val="24"/>
-        </w:rPr>
-      </w:pPr>
-      <w:r>
-        <w:rPr>
-          <w:noProof/>
-        </w:rPr>
-        <w:t>5.3.</w:t>
-      </w:r>
-      <w:r>
-        <w:rPr>
-          <w:rFonts w:eastAsiaTheme="minorEastAsia"/>
-          <w:b w:val="0"/>
-          <w:noProof/>
-          <w:sz w:val="24"/>
-          <w:szCs w:val="24"/>
-        </w:rPr>
-        <w:tab/>
-      </w:r>
-      <w:r>
-        <w:rPr>
-          <w:noProof/>
-        </w:rPr>
-        <w:t>Design requirements</w:t>
-      </w:r>
-      <w:r>
-        <w:rPr>
-          <w:noProof/>
-        </w:rPr>
-        <w:tab/>
-      </w:r>
-      <w:r>
-        <w:rPr>
-          <w:noProof/>
-        </w:rPr>
-        <w:fldChar w:fldCharType="begin"/>
-      </w:r>
-      <w:r>
-        <w:rPr>
-          <w:noProof/>
-        </w:rPr>
-        <w:instrText xml:space="preserve"> PAGEREF _Toc126812526 \h </w:instrText>
-      </w:r>
-      <w:r>
-        <w:rPr>
-          <w:noProof/>
-        </w:rPr>
-      </w:r>
-      <w:r>
-        <w:rPr>
-          <w:noProof/>
-        </w:rPr>
-        <w:fldChar w:fldCharType="separate"/>
-      </w:r>
-      <w:r>
-        <w:rPr>
-          <w:noProof/>
-        </w:rPr>
-        <w:t>12</w:t>
-      </w:r>
-      <w:r>
-        <w:rPr>
-          <w:noProof/>
-        </w:rPr>
-        <w:fldChar w:fldCharType="end"/>
-      </w:r>
-    </w:p>
-    <w:p>
-      <w:pPr>
-        <w:pStyle w:val="TOC2"/>
-        <w:tabs>
-          <w:tab w:val="left" w:pos="843"/>
-          <w:tab w:val="right" w:leader="dot" w:pos="8290"/>
-        </w:tabs>
-        <w:rPr>
-          <w:rFonts w:eastAsiaTheme="minorEastAsia"/>
-          <w:b w:val="0"/>
-          <w:noProof/>
-          <w:sz w:val="24"/>
-          <w:szCs w:val="24"/>
-        </w:rPr>
-      </w:pPr>
-      <w:r>
-        <w:rPr>
-          <w:noProof/>
-        </w:rPr>
-        <w:t>5.4.</w:t>
-      </w:r>
-      <w:r>
-        <w:rPr>
-          <w:rFonts w:eastAsiaTheme="minorEastAsia"/>
-          <w:b w:val="0"/>
-          <w:noProof/>
-          <w:sz w:val="24"/>
-          <w:szCs w:val="24"/>
-        </w:rPr>
-        <w:tab/>
-      </w:r>
-      <w:r>
-        <w:rPr>
-          <w:noProof/>
-        </w:rPr>
-        <w:t>Functional requirements</w:t>
-      </w:r>
-      <w:r>
-        <w:rPr>
-          <w:noProof/>
-        </w:rPr>
-        <w:tab/>
-      </w:r>
-      <w:r>
-        <w:rPr>
-          <w:noProof/>
-        </w:rPr>
-        <w:fldChar w:fldCharType="begin"/>
-      </w:r>
-      <w:r>
-        <w:rPr>
-          <w:noProof/>
-        </w:rPr>
-        <w:instrText xml:space="preserve"> PAGEREF _Toc126812527 \h </w:instrText>
-      </w:r>
-      <w:r>
-        <w:rPr>
-          <w:noProof/>
-        </w:rPr>
-      </w:r>
-      <w:r>
-        <w:rPr>
-          <w:noProof/>
-        </w:rPr>
-        <w:fldChar w:fldCharType="separate"/>
-      </w:r>
-      <w:r>
-        <w:rPr>
-          <w:noProof/>
-        </w:rPr>
-        <w:t>12</w:t>
+        <w:t>13</w:t>
       </w:r>
       <w:r>
         <w:rPr>
@@ -3414,7 +3410,7 @@
         <w:rPr>
           <w:noProof/>
         </w:rPr>
-        <w:t>6.</w:t>
+        <w:t>7.</w:t>
       </w:r>
       <w:r>
         <w:rPr>
@@ -3428,7 +3424,7 @@
         <w:rPr>
           <w:noProof/>
         </w:rPr>
-        <w:t>Performance requirements</w:t>
+        <w:t>Extensibility</w:t>
       </w:r>
       <w:r>
         <w:rPr>
@@ -3446,7 +3442,7 @@
         <w:rPr>
           <w:noProof/>
         </w:rPr>
-        <w:instrText xml:space="preserve"> PAGEREF _Toc126812528 \h </w:instrText>
+        <w:instrText xml:space="preserve"> PAGEREF _Toc127245733 \h </w:instrText>
       </w:r>
       <w:r>
         <w:rPr>
@@ -3463,7 +3459,7 @@
         <w:rPr>
           <w:noProof/>
         </w:rPr>
-        <w:t>12</w:t>
+        <w:t>13</w:t>
       </w:r>
       <w:r>
         <w:rPr>
@@ -3489,7 +3485,7 @@
         <w:rPr>
           <w:noProof/>
         </w:rPr>
-        <w:t>7.</w:t>
+        <w:t>8.</w:t>
       </w:r>
       <w:r>
         <w:rPr>
@@ -3503,7 +3499,7 @@
         <w:rPr>
           <w:noProof/>
         </w:rPr>
-        <w:t>Extensibility</w:t>
+        <w:t>Reliability</w:t>
       </w:r>
       <w:r>
         <w:rPr>
@@ -3521,7 +3517,7 @@
         <w:rPr>
           <w:noProof/>
         </w:rPr>
-        <w:instrText xml:space="preserve"> PAGEREF _Toc126812529 \h </w:instrText>
+        <w:instrText xml:space="preserve"> PAGEREF _Toc127245734 \h </w:instrText>
       </w:r>
       <w:r>
         <w:rPr>
@@ -3538,7 +3534,7 @@
         <w:rPr>
           <w:noProof/>
         </w:rPr>
-        <w:t>12</w:t>
+        <w:t>14</w:t>
       </w:r>
       <w:r>
         <w:rPr>
@@ -3564,7 +3560,7 @@
         <w:rPr>
           <w:noProof/>
         </w:rPr>
-        <w:t>8.</w:t>
+        <w:t>9.</w:t>
       </w:r>
       <w:r>
         <w:rPr>
@@ -3578,7 +3574,7 @@
         <w:rPr>
           <w:noProof/>
         </w:rPr>
-        <w:t>Reliability</w:t>
+        <w:t>Economy</w:t>
       </w:r>
       <w:r>
         <w:rPr>
@@ -3596,7 +3592,7 @@
         <w:rPr>
           <w:noProof/>
         </w:rPr>
-        <w:instrText xml:space="preserve"> PAGEREF _Toc126812530 \h </w:instrText>
+        <w:instrText xml:space="preserve"> PAGEREF _Toc127245735 \h </w:instrText>
       </w:r>
       <w:r>
         <w:rPr>
@@ -3613,82 +3609,7 @@
         <w:rPr>
           <w:noProof/>
         </w:rPr>
-        <w:t>12</w:t>
-      </w:r>
-      <w:r>
-        <w:rPr>
-          <w:noProof/>
-        </w:rPr>
-        <w:fldChar w:fldCharType="end"/>
-      </w:r>
-    </w:p>
-    <w:p>
-      <w:pPr>
-        <w:pStyle w:val="TOC1"/>
-        <w:tabs>
-          <w:tab w:val="left" w:pos="438"/>
-          <w:tab w:val="right" w:leader="dot" w:pos="8290"/>
-        </w:tabs>
-        <w:rPr>
-          <w:rFonts w:eastAsiaTheme="minorEastAsia"/>
-          <w:b w:val="0"/>
-          <w:noProof/>
-        </w:rPr>
-      </w:pPr>
-      <w:r>
-        <w:rPr>
-          <w:noProof/>
-        </w:rPr>
-        <w:t>9.</w:t>
-      </w:r>
-      <w:r>
-        <w:rPr>
-          <w:rFonts w:eastAsiaTheme="minorEastAsia"/>
-          <w:b w:val="0"/>
-          <w:noProof/>
-        </w:rPr>
-        <w:tab/>
-      </w:r>
-      <w:r>
-        <w:rPr>
-          <w:noProof/>
-        </w:rPr>
-        <w:t>Economy</w:t>
-      </w:r>
-      <w:r>
-        <w:rPr>
-          <w:noProof/>
-        </w:rPr>
-        <w:tab/>
-      </w:r>
-      <w:r>
-        <w:rPr>
-          <w:noProof/>
-        </w:rPr>
-        <w:fldChar w:fldCharType="begin"/>
-      </w:r>
-      <w:r>
-        <w:rPr>
-          <w:noProof/>
-        </w:rPr>
-        <w:instrText xml:space="preserve"> PAGEREF _Toc126812531 \h </w:instrText>
-      </w:r>
-      <w:r>
-        <w:rPr>
-          <w:noProof/>
-        </w:rPr>
-      </w:r>
-      <w:r>
-        <w:rPr>
-          <w:noProof/>
-        </w:rPr>
-        <w:fldChar w:fldCharType="separate"/>
-      </w:r>
-      <w:r>
-        <w:rPr>
-          <w:noProof/>
-        </w:rPr>
-        <w:t>13</w:t>
+        <w:t>14</w:t>
       </w:r>
       <w:r>
         <w:rPr>
@@ -3746,7 +3667,7 @@
         <w:rPr>
           <w:noProof/>
         </w:rPr>
-        <w:instrText xml:space="preserve"> PAGEREF _Toc126812532 \h </w:instrText>
+        <w:instrText xml:space="preserve"> PAGEREF _Toc127245736 \h </w:instrText>
       </w:r>
       <w:r>
         <w:rPr>
@@ -3763,7 +3684,7 @@
         <w:rPr>
           <w:noProof/>
         </w:rPr>
-        <w:t>13</w:t>
+        <w:t>14</w:t>
       </w:r>
       <w:r>
         <w:rPr>
@@ -3821,7 +3742,7 @@
         <w:rPr>
           <w:noProof/>
         </w:rPr>
-        <w:instrText xml:space="preserve"> PAGEREF _Toc126812533 \h </w:instrText>
+        <w:instrText xml:space="preserve"> PAGEREF _Toc127245737 \h </w:instrText>
       </w:r>
       <w:r>
         <w:rPr>
@@ -3838,7 +3759,7 @@
         <w:rPr>
           <w:noProof/>
         </w:rPr>
-        <w:t>13</w:t>
+        <w:t>14</w:t>
       </w:r>
       <w:r>
         <w:rPr>
@@ -3896,7 +3817,7 @@
         <w:rPr>
           <w:noProof/>
         </w:rPr>
-        <w:instrText xml:space="preserve"> PAGEREF _Toc126812534 \h </w:instrText>
+        <w:instrText xml:space="preserve"> PAGEREF _Toc127245738 \h </w:instrText>
       </w:r>
       <w:r>
         <w:rPr>
@@ -3913,7 +3834,7 @@
         <w:rPr>
           <w:noProof/>
         </w:rPr>
-        <w:t>13</w:t>
+        <w:t>14</w:t>
       </w:r>
       <w:r>
         <w:rPr>
@@ -3971,7 +3892,7 @@
         <w:rPr>
           <w:noProof/>
         </w:rPr>
-        <w:instrText xml:space="preserve"> PAGEREF _Toc126812535 \h </w:instrText>
+        <w:instrText xml:space="preserve"> PAGEREF _Toc127245739 \h </w:instrText>
       </w:r>
       <w:r>
         <w:rPr>
@@ -3988,7 +3909,7 @@
         <w:rPr>
           <w:noProof/>
         </w:rPr>
-        <w:t>13</w:t>
+        <w:t>14</w:t>
       </w:r>
       <w:r>
         <w:rPr>
@@ -4046,7 +3967,7 @@
         <w:rPr>
           <w:noProof/>
         </w:rPr>
-        <w:instrText xml:space="preserve"> PAGEREF _Toc126812536 \h </w:instrText>
+        <w:instrText xml:space="preserve"> PAGEREF _Toc127245740 \h </w:instrText>
       </w:r>
       <w:r>
         <w:rPr>
@@ -4063,7 +3984,7 @@
         <w:rPr>
           <w:noProof/>
         </w:rPr>
-        <w:t>13</w:t>
+        <w:t>15</w:t>
       </w:r>
       <w:r>
         <w:rPr>
@@ -4121,7 +4042,7 @@
         <w:rPr>
           <w:noProof/>
         </w:rPr>
-        <w:instrText xml:space="preserve"> PAGEREF _Toc126812537 \h </w:instrText>
+        <w:instrText xml:space="preserve"> PAGEREF _Toc127245741 \h </w:instrText>
       </w:r>
       <w:r>
         <w:rPr>
@@ -4138,7 +4059,7 @@
         <w:rPr>
           <w:noProof/>
         </w:rPr>
-        <w:t>13</w:t>
+        <w:t>15</w:t>
       </w:r>
       <w:r>
         <w:rPr>
@@ -4634,7 +4555,7 @@
       <w:r>
         <w:br w:type="page"/>
       </w:r>
-      <w:bookmarkStart w:id="0" w:name="_Toc126812497"/>
+      <w:bookmarkStart w:id="0" w:name="_Toc127245702"/>
       <w:r>
         <w:t>Introduction</w:t>
       </w:r>
@@ -4721,7 +4642,7 @@
           <w:numId w:val="5"/>
         </w:numPr>
       </w:pPr>
-      <w:bookmarkStart w:id="1" w:name="_Toc126812498"/>
+      <w:bookmarkStart w:id="1" w:name="_Toc127245703"/>
       <w:r>
         <w:t>Stakeholders</w:t>
       </w:r>
@@ -4749,7 +4670,7 @@
           <w:numId w:val="5"/>
         </w:numPr>
       </w:pPr>
-      <w:bookmarkStart w:id="2" w:name="_Toc126812499"/>
+      <w:bookmarkStart w:id="2" w:name="_Toc127245704"/>
       <w:r>
         <w:t>Aim and goal</w:t>
       </w:r>
@@ -4771,7 +4692,7 @@
           <w:numId w:val="5"/>
         </w:numPr>
       </w:pPr>
-      <w:bookmarkStart w:id="3" w:name="_Toc126812500"/>
+      <w:bookmarkStart w:id="3" w:name="_Toc127245705"/>
       <w:r>
         <w:t>Use cases</w:t>
       </w:r>
@@ -4790,7 +4711,7 @@
           <w:numId w:val="5"/>
         </w:numPr>
       </w:pPr>
-      <w:bookmarkStart w:id="4" w:name="_Toc126812501"/>
+      <w:bookmarkStart w:id="4" w:name="_Toc127245706"/>
       <w:r>
         <w:t>Background information</w:t>
       </w:r>
@@ -4815,10 +4736,10 @@
           <w:numId w:val="5"/>
         </w:numPr>
       </w:pPr>
-      <w:bookmarkStart w:id="5" w:name="_Toc126812502"/>
       <w:r>
         <w:br w:type="page"/>
       </w:r>
+      <w:bookmarkStart w:id="5" w:name="_Toc127245707"/>
       <w:r>
         <w:t>Definitions</w:t>
       </w:r>
@@ -5045,21 +4966,20 @@
         </w:tc>
       </w:tr>
     </w:tbl>
+    <w:p/>
     <w:p>
-      <w:bookmarkStart w:id="6" w:name="_Toc126812503"/>
+      <w:r>
+        <w:t>The requirements will be prioritized as P0, P1 and P2 where P0 is the highest prioritization and P2 the lowest.</w:t>
+      </w:r>
+      <w:r>
+        <w:t xml:space="preserve"> </w:t>
+      </w:r>
     </w:p>
     <w:p>
-      <w:r>
-        <w:t>The requirements will be prioritized as P0, P1 and P2 where P0 is the highest prioritization and P2 the lowest.</w:t>
-      </w:r>
-      <w:r>
-        <w:t xml:space="preserve"> </w:t>
-      </w:r>
-    </w:p>
-    <w:p>
       <w:pPr>
         <w:pStyle w:val="Heading1-Numbered"/>
       </w:pPr>
+      <w:bookmarkStart w:id="6" w:name="_Toc127245708"/>
       <w:r>
         <w:t>Overview of the system</w:t>
       </w:r>
@@ -5084,7 +5004,7 @@
           <w:numId w:val="10"/>
         </w:numPr>
       </w:pPr>
-      <w:bookmarkStart w:id="7" w:name="_Toc126812505"/>
+      <w:bookmarkStart w:id="7" w:name="_Toc127245709"/>
       <w:r>
         <w:t>Product components</w:t>
       </w:r>
@@ -5160,7 +5080,7 @@
           <w:numId w:val="10"/>
         </w:numPr>
       </w:pPr>
-      <w:bookmarkStart w:id="8" w:name="_Toc126812506"/>
+      <w:bookmarkStart w:id="8" w:name="_Toc127245710"/>
       <w:r>
         <w:t>Dependencies with other systems</w:t>
       </w:r>
@@ -5309,9 +5229,7 @@
         </w:tc>
       </w:tr>
     </w:tbl>
-    <w:p>
-      <w:bookmarkStart w:id="9" w:name="_Toc126812507"/>
-    </w:p>
+    <w:p/>
     <w:p>
       <w:pPr>
         <w:pStyle w:val="Heading2-Numbered"/>
@@ -5323,6 +5241,7 @@
       <w:r>
         <w:br w:type="page"/>
       </w:r>
+      <w:bookmarkStart w:id="9" w:name="_Toc127245711"/>
       <w:r>
         <w:t>I</w:t>
       </w:r>
@@ -5383,7 +5302,7 @@
           <w:numId w:val="10"/>
         </w:numPr>
       </w:pPr>
-      <w:bookmarkStart w:id="10" w:name="_Toc126812508"/>
+      <w:bookmarkStart w:id="10" w:name="_Toc127245712"/>
       <w:r>
         <w:t>Delimitations</w:t>
       </w:r>
@@ -5405,7 +5324,7 @@
           <w:numId w:val="10"/>
         </w:numPr>
       </w:pPr>
-      <w:bookmarkStart w:id="11" w:name="_Toc126812509"/>
+      <w:bookmarkStart w:id="11" w:name="_Toc127245713"/>
       <w:r>
         <w:t>Design philosophy</w:t>
       </w:r>
@@ -5424,7 +5343,7 @@
           <w:numId w:val="10"/>
         </w:numPr>
       </w:pPr>
-      <w:bookmarkStart w:id="12" w:name="_Toc126812510"/>
+      <w:bookmarkStart w:id="12" w:name="_Toc127245714"/>
       <w:r>
         <w:t>General requirements of the whole system</w:t>
       </w:r>
@@ -5434,7 +5353,7 @@
       <w:pPr>
         <w:pStyle w:val="Heading3-Numbered"/>
       </w:pPr>
-      <w:bookmarkStart w:id="13" w:name="_Toc126812511"/>
+      <w:bookmarkStart w:id="13" w:name="_Toc127245715"/>
       <w:r>
         <w:t>Design requirements</w:t>
       </w:r>
@@ -5899,10 +5818,10 @@
       <w:pPr>
         <w:pStyle w:val="Heading3-Numbered"/>
       </w:pPr>
-      <w:bookmarkStart w:id="14" w:name="_Toc126812512"/>
       <w:r>
         <w:br w:type="page"/>
       </w:r>
+      <w:bookmarkStart w:id="14" w:name="_Toc127245716"/>
       <w:r>
         <w:t>Functional requirements</w:t>
       </w:r>
@@ -6408,7 +6327,7 @@
       <w:pPr>
         <w:pStyle w:val="Heading1-Numbered"/>
       </w:pPr>
-      <w:bookmarkStart w:id="15" w:name="_Toc126812513"/>
+      <w:bookmarkStart w:id="15" w:name="_Toc127245717"/>
       <w:r>
         <w:t>Sub-system 1 – MUW</w:t>
       </w:r>
@@ -6427,7 +6346,7 @@
           <w:numId w:val="25"/>
         </w:numPr>
       </w:pPr>
-      <w:bookmarkStart w:id="16" w:name="_Toc126812514"/>
+      <w:bookmarkStart w:id="16" w:name="_Toc127245718"/>
       <w:r>
         <w:t>Description of MUW</w:t>
       </w:r>
@@ -6511,7 +6430,7 @@
           <w:numId w:val="25"/>
         </w:numPr>
       </w:pPr>
-      <w:bookmarkStart w:id="17" w:name="_Toc126812515"/>
+      <w:bookmarkStart w:id="17" w:name="_Toc127245719"/>
       <w:r>
         <w:t>Interface requirements</w:t>
       </w:r>
@@ -6734,7 +6653,7 @@
           <w:numId w:val="25"/>
         </w:numPr>
       </w:pPr>
-      <w:bookmarkStart w:id="18" w:name="_Toc126812516"/>
+      <w:bookmarkStart w:id="18" w:name="_Toc127245720"/>
       <w:r>
         <w:t>Design requirements</w:t>
       </w:r>
@@ -7065,7 +6984,7 @@
           <w:numId w:val="25"/>
         </w:numPr>
       </w:pPr>
-      <w:bookmarkStart w:id="19" w:name="_Toc126812517"/>
+      <w:bookmarkStart w:id="19" w:name="_Toc127245721"/>
       <w:r>
         <w:t>Functional requirements</w:t>
       </w:r>
@@ -7787,7 +7706,7 @@
       <w:pPr>
         <w:pStyle w:val="Heading1-Numbered"/>
       </w:pPr>
-      <w:bookmarkStart w:id="20" w:name="_Toc126812518"/>
+      <w:bookmarkStart w:id="20" w:name="_Toc127245722"/>
       <w:r>
         <w:t>Sub-system 1 – PUW</w:t>
       </w:r>
@@ -7806,7 +7725,7 @@
           <w:numId w:val="27"/>
         </w:numPr>
       </w:pPr>
-      <w:bookmarkStart w:id="21" w:name="_Toc126812519"/>
+      <w:bookmarkStart w:id="21" w:name="_Toc127245723"/>
       <w:r>
         <w:t>Description of P</w:t>
       </w:r>
@@ -7913,10 +7832,10 @@
           <w:numId w:val="27"/>
         </w:numPr>
       </w:pPr>
-      <w:bookmarkStart w:id="22" w:name="_Toc126812520"/>
       <w:r>
         <w:br w:type="page"/>
       </w:r>
+      <w:bookmarkStart w:id="22" w:name="_Toc127245724"/>
       <w:r>
         <w:t>Interface requirements</w:t>
       </w:r>
@@ -8164,7 +8083,7 @@
           <w:numId w:val="27"/>
         </w:numPr>
       </w:pPr>
-      <w:bookmarkStart w:id="23" w:name="_Toc126812521"/>
+      <w:bookmarkStart w:id="23" w:name="_Toc127245725"/>
       <w:r>
         <w:t>Design requirements</w:t>
       </w:r>
@@ -8198,7 +8117,6 @@
                 <w:b/>
               </w:rPr>
             </w:pPr>
-            <w:bookmarkStart w:id="24" w:name="_Toc126812522"/>
             <w:r>
               <w:rPr>
                 <w:b/>
@@ -8409,6 +8327,7 @@
           <w:numId w:val="27"/>
         </w:numPr>
       </w:pPr>
+      <w:bookmarkStart w:id="24" w:name="_Toc127245726"/>
       <w:r>
         <w:t>Functional requirements</w:t>
       </w:r>
@@ -8859,7 +8778,7 @@
       <w:pPr>
         <w:pStyle w:val="Heading1-Numbered"/>
       </w:pPr>
-      <w:bookmarkStart w:id="25" w:name="_Toc126812523"/>
+      <w:bookmarkStart w:id="25" w:name="_Toc127245727"/>
       <w:r>
         <w:t>Sub-system 3 – LUW</w:t>
       </w:r>
@@ -8878,7 +8797,7 @@
           <w:numId w:val="29"/>
         </w:numPr>
       </w:pPr>
-      <w:bookmarkStart w:id="26" w:name="_Toc126812524"/>
+      <w:bookmarkStart w:id="26" w:name="_Toc127245728"/>
       <w:r>
         <w:t xml:space="preserve">Description of </w:t>
       </w:r>
@@ -8976,7 +8895,7 @@
           <w:numId w:val="29"/>
         </w:numPr>
       </w:pPr>
-      <w:bookmarkStart w:id="27" w:name="_Toc126812525"/>
+      <w:bookmarkStart w:id="27" w:name="_Toc127245729"/>
       <w:r>
         <w:t>Interface requirements</w:t>
       </w:r>
@@ -9383,9 +9302,7 @@
         </w:tc>
       </w:tr>
     </w:tbl>
-    <w:p>
-      <w:bookmarkStart w:id="28" w:name="_Toc126812526"/>
-    </w:p>
+    <w:p/>
     <w:p>
       <w:pPr>
         <w:pStyle w:val="Heading2-Numbered"/>
@@ -9397,6 +9314,7 @@
       <w:r>
         <w:br w:type="page"/>
       </w:r>
+      <w:bookmarkStart w:id="28" w:name="_Toc127245730"/>
       <w:r>
         <w:t>Design requirements</w:t>
       </w:r>
@@ -9430,7 +9348,6 @@
                 <w:b/>
               </w:rPr>
             </w:pPr>
-            <w:bookmarkStart w:id="29" w:name="_Toc126812527"/>
             <w:r>
               <w:rPr>
                 <w:b/>
@@ -9641,6 +9558,7 @@
           <w:numId w:val="29"/>
         </w:numPr>
       </w:pPr>
+      <w:bookmarkStart w:id="29" w:name="_Toc127245731"/>
       <w:r>
         <w:t>Functional requirements</w:t>
       </w:r>
@@ -10089,7 +10007,7 @@
         <w:pStyle w:val="Heading1-Numbered"/>
       </w:pPr>
       <w:bookmarkStart w:id="30" w:name="_Ref126727287"/>
-      <w:bookmarkStart w:id="31" w:name="_Toc126812528"/>
+      <w:bookmarkStart w:id="31" w:name="_Toc127245732"/>
       <w:r>
         <w:t>Performance requirements</w:t>
       </w:r>
@@ -10287,7 +10205,7 @@
       <w:pPr>
         <w:pStyle w:val="Heading1-Numbered"/>
       </w:pPr>
-      <w:bookmarkStart w:id="32" w:name="_Toc126812529"/>
+      <w:bookmarkStart w:id="32" w:name="_Toc127245733"/>
       <w:r>
         <w:t>Extensibility</w:t>
       </w:r>
@@ -10426,7 +10344,7 @@
         <w:pStyle w:val="Heading1-Numbered"/>
       </w:pPr>
       <w:bookmarkStart w:id="33" w:name="_Ref126727294"/>
-      <w:bookmarkStart w:id="34" w:name="_Toc126812530"/>
+      <w:bookmarkStart w:id="34" w:name="_Toc127245734"/>
       <w:r>
         <w:t>Reliability</w:t>
       </w:r>
@@ -10631,7 +10549,7 @@
       <w:pPr>
         <w:pStyle w:val="Heading1-Numbered"/>
       </w:pPr>
-      <w:bookmarkStart w:id="35" w:name="_Toc126812531"/>
+      <w:bookmarkStart w:id="35" w:name="_Toc127245735"/>
       <w:r>
         <w:t>Economy</w:t>
       </w:r>
@@ -10647,7 +10565,7 @@
         <w:pStyle w:val="Heading1-Numbered"/>
       </w:pPr>
       <w:bookmarkStart w:id="36" w:name="_Ref126727298"/>
-      <w:bookmarkStart w:id="37" w:name="_Toc126812532"/>
+      <w:bookmarkStart w:id="37" w:name="_Toc127245736"/>
       <w:r>
         <w:t>Security</w:t>
       </w:r>
@@ -10813,7 +10731,7 @@
       <w:pPr>
         <w:pStyle w:val="Heading1-Numbered"/>
       </w:pPr>
-      <w:bookmarkStart w:id="38" w:name="_Toc126812533"/>
+      <w:bookmarkStart w:id="38" w:name="_Toc127245737"/>
       <w:r>
         <w:t>Delivery requirements</w:t>
       </w:r>
@@ -10828,7 +10746,7 @@
       <w:pPr>
         <w:pStyle w:val="Heading1-Numbered"/>
       </w:pPr>
-      <w:bookmarkStart w:id="39" w:name="_Toc126812534"/>
+      <w:bookmarkStart w:id="39" w:name="_Toc127245738"/>
       <w:r>
         <w:t>Documentation</w:t>
       </w:r>
@@ -11113,7 +11031,7 @@
       <w:pPr>
         <w:pStyle w:val="Heading1-Numbered"/>
       </w:pPr>
-      <w:bookmarkStart w:id="40" w:name="_Toc126812535"/>
+      <w:bookmarkStart w:id="40" w:name="_Toc127245739"/>
       <w:r>
         <w:t>Education</w:t>
       </w:r>
@@ -11128,7 +11046,7 @@
       <w:pPr>
         <w:pStyle w:val="Heading1-Numbered"/>
       </w:pPr>
-      <w:bookmarkStart w:id="41" w:name="_Toc126812536"/>
+      <w:bookmarkStart w:id="41" w:name="_Toc127245740"/>
       <w:r>
         <w:t>Quality requirements</w:t>
       </w:r>
@@ -11200,7 +11118,7 @@
       <w:pPr>
         <w:pStyle w:val="Heading1-Numbered"/>
       </w:pPr>
-      <w:bookmarkStart w:id="42" w:name="_Toc126812537"/>
+      <w:bookmarkStart w:id="42" w:name="_Toc127245741"/>
       <w:r>
         <w:t>Maintainability</w:t>
       </w:r>
@@ -11533,7 +11451,7 @@
         <w:rFonts w:ascii="Times New Roman" w:hAnsi="Times New Roman"/>
         <w:noProof/>
       </w:rPr>
-      <w:t>10</w:t>
+      <w:t>15</w:t>
     </w:r>
     <w:r>
       <w:rPr>
@@ -15224,7 +15142,17 @@
     </w:rPrDefault>
     <w:pPrDefault/>
   </w:docDefaults>
-  <w:latentStyles w:defLockedState="0" w:defUIPriority="0" w:defSemiHidden="0" w:defUnhideWhenUsed="0" w:defQFormat="0" w:count="276"/>
+  <w:latentStyles w:defLockedState="0" w:defUIPriority="0" w:defSemiHidden="0" w:defUnhideWhenUsed="0" w:defQFormat="0" w:count="276">
+    <w:lsdException w:name="toc 1" w:uiPriority="39"/>
+    <w:lsdException w:name="toc 2" w:uiPriority="39"/>
+    <w:lsdException w:name="toc 3" w:uiPriority="39"/>
+    <w:lsdException w:name="toc 4" w:uiPriority="39"/>
+    <w:lsdException w:name="toc 5" w:uiPriority="39"/>
+    <w:lsdException w:name="toc 6" w:uiPriority="39"/>
+    <w:lsdException w:name="toc 7" w:uiPriority="39"/>
+    <w:lsdException w:name="toc 8" w:uiPriority="39"/>
+    <w:lsdException w:name="toc 9" w:uiPriority="39"/>
+  </w:latentStyles>
   <w:style w:type="paragraph" w:default="1" w:styleId="Normal">
     <w:name w:val="Normal"/>
     <w:qFormat/>

</xml_diff>

<commit_message>
Updated req document, typo.
</commit_message>
<xml_diff>
--- a/documentation/submissions/03-requirements/Software Requirements Specification.docx
+++ b/documentation/submissions/03-requirements/Software Requirements Specification.docx
@@ -72,7 +72,7 @@
         <w:jc w:val="center"/>
       </w:pPr>
       <w:r>
-        <w:t>Version 0.5</w:t>
+        <w:t>Version 0.6</w:t>
       </w:r>
     </w:p>
     <w:p/>
@@ -4200,6 +4200,76 @@
                 <w:sz w:val="22"/>
               </w:rPr>
               <w:t>Approved</w:t>
+            </w:r>
+          </w:p>
+        </w:tc>
+      </w:tr>
+      <w:tr>
+        <w:tc>
+          <w:tcPr>
+            <w:tcW w:w="1101" w:type="dxa"/>
+          </w:tcPr>
+          <w:p>
+            <w:pPr>
+              <w:spacing w:before="2" w:after="2"/>
+            </w:pPr>
+            <w:r>
+              <w:t>0.</w:t>
+            </w:r>
+            <w:r>
+              <w:t>6</w:t>
+            </w:r>
+          </w:p>
+        </w:tc>
+        <w:tc>
+          <w:tcPr>
+            <w:tcW w:w="1559" w:type="dxa"/>
+          </w:tcPr>
+          <w:p>
+            <w:pPr>
+              <w:spacing w:before="2" w:after="2"/>
+            </w:pPr>
+            <w:r>
+              <w:t>2010-02-10</w:t>
+            </w:r>
+          </w:p>
+        </w:tc>
+        <w:tc>
+          <w:tcPr>
+            <w:tcW w:w="3118" w:type="dxa"/>
+          </w:tcPr>
+          <w:p>
+            <w:pPr>
+              <w:spacing w:before="2" w:after="2"/>
+            </w:pPr>
+            <w:r>
+              <w:t>Fixed typo.</w:t>
+            </w:r>
+          </w:p>
+        </w:tc>
+        <w:tc>
+          <w:tcPr>
+            <w:tcW w:w="1560" w:type="dxa"/>
+          </w:tcPr>
+          <w:p>
+            <w:pPr>
+              <w:spacing w:before="2" w:after="2"/>
+            </w:pPr>
+            <w:r>
+              <w:t>MR</w:t>
+            </w:r>
+          </w:p>
+        </w:tc>
+        <w:tc>
+          <w:tcPr>
+            <w:tcW w:w="1309" w:type="dxa"/>
+          </w:tcPr>
+          <w:p>
+            <w:pPr>
+              <w:spacing w:before="2" w:after="2"/>
+            </w:pPr>
+            <w:r>
+              <w:t>SR</w:t>
             </w:r>
           </w:p>
         </w:tc>
@@ -8469,7 +8539,7 @@
               <w:spacing w:before="2" w:after="2"/>
             </w:pPr>
             <w:r>
-              <w:t>P0</w:t>
+              <w:t>F3.2</w:t>
             </w:r>
           </w:p>
         </w:tc>
@@ -11451,7 +11521,7 @@
         <w:rFonts w:ascii="Times New Roman" w:hAnsi="Times New Roman"/>
         <w:noProof/>
       </w:rPr>
-      <w:t>15</w:t>
+      <w:t>1</w:t>
     </w:r>
     <w:r>
       <w:rPr>
@@ -11528,10 +11598,12 @@
     </w:r>
     <w:r>
       <w:tab/>
-      <w:t>2010-02-07</w:t>
+      <w:t>2010-02-10</w:t>
     </w:r>
     <w:r>
       <w:tab/>
+    </w:r>
+    <w:r>
       <w:t>Requirements Specification</w:t>
     </w:r>
     <w:r>
@@ -11542,7 +11614,7 @@
     </w:r>
     <w:r>
       <w:tab/>
-      <w:t>0.5</w:t>
+      <w:t>0.6</w:t>
     </w:r>
   </w:p>
 </w:hdr>

</xml_diff>